<commit_message>
added Main. some efficiency changes. added constructor for NeuralNetwork
</commit_message>
<xml_diff>
--- a/Projektplan.docx
+++ b/Projektplan.docx
@@ -138,7 +138,23 @@
                 <w:sz w:val="24"/>
                 <w:szCs w:val="24"/>
               </w:rPr>
-              <w:t>Projektplan &amp; Pflichtenheft verfassen</w:t>
+              <w:t xml:space="preserve">Projektplan &amp; Pflichtenheft </w:t>
+            </w:r>
+            <w:r>
+              <w:rPr>
+                <w:rFonts w:ascii="Arial" w:hAnsi="Arial" w:cs="Arial"/>
+                <w:sz w:val="24"/>
+                <w:szCs w:val="24"/>
+              </w:rPr>
+              <w:t xml:space="preserve">schriftlich </w:t>
+            </w:r>
+            <w:r>
+              <w:rPr>
+                <w:rFonts w:ascii="Arial" w:hAnsi="Arial" w:cs="Arial"/>
+                <w:sz w:val="24"/>
+                <w:szCs w:val="24"/>
+              </w:rPr>
+              <w:t>verfassen</w:t>
             </w:r>
           </w:p>
         </w:tc>
@@ -341,19 +357,17 @@
               <w:spacing w:line="360" w:lineRule="auto"/>
               <w:rPr>
                 <w:rFonts w:ascii="Arial" w:hAnsi="Arial" w:cs="Arial"/>
-                <w:bCs/>
-                <w:sz w:val="24"/>
-                <w:szCs w:val="24"/>
-              </w:rPr>
-            </w:pPr>
-            <w:r>
-              <w:rPr>
-                <w:rFonts w:ascii="Arial" w:hAnsi="Arial" w:cs="Arial"/>
-                <w:bCs/>
-                <w:sz w:val="24"/>
-                <w:szCs w:val="24"/>
-              </w:rPr>
-              <w:t>Zusammenfassen in ein Projektordner</w:t>
+                <w:sz w:val="24"/>
+                <w:szCs w:val="24"/>
+              </w:rPr>
+            </w:pPr>
+            <w:r>
+              <w:rPr>
+                <w:rFonts w:ascii="Arial" w:hAnsi="Arial" w:cs="Arial"/>
+                <w:sz w:val="24"/>
+                <w:szCs w:val="24"/>
+              </w:rPr>
+              <w:t>Datensätze erstellen</w:t>
             </w:r>
           </w:p>
         </w:tc>
@@ -366,19 +380,17 @@
               <w:spacing w:line="360" w:lineRule="auto"/>
               <w:rPr>
                 <w:rFonts w:ascii="Arial" w:hAnsi="Arial" w:cs="Arial"/>
-                <w:bCs/>
-                <w:sz w:val="24"/>
-                <w:szCs w:val="24"/>
-              </w:rPr>
-            </w:pPr>
-            <w:r>
-              <w:rPr>
-                <w:rFonts w:ascii="Arial" w:hAnsi="Arial" w:cs="Arial"/>
-                <w:bCs/>
-                <w:sz w:val="24"/>
-                <w:szCs w:val="24"/>
-              </w:rPr>
-              <w:t>6.12.23</w:t>
+                <w:sz w:val="24"/>
+                <w:szCs w:val="24"/>
+              </w:rPr>
+            </w:pPr>
+            <w:r>
+              <w:rPr>
+                <w:rFonts w:ascii="Arial" w:hAnsi="Arial" w:cs="Arial"/>
+                <w:sz w:val="24"/>
+                <w:szCs w:val="24"/>
+              </w:rPr>
+              <w:t>30.11.23 – 6.12.23</w:t>
             </w:r>
           </w:p>
         </w:tc>
@@ -401,7 +413,7 @@
                 <w:sz w:val="24"/>
                 <w:szCs w:val="24"/>
               </w:rPr>
-              <w:t>Reise, Victor</w:t>
+              <w:t>Reise, Victor, Philip</w:t>
             </w:r>
           </w:p>
         </w:tc>
@@ -428,19 +440,8 @@
                 <w:sz w:val="24"/>
                 <w:szCs w:val="24"/>
               </w:rPr>
-              <w:t xml:space="preserve">Auswertung Rechenzeit beider </w:t>
-            </w:r>
-            <w:proofErr w:type="spellStart"/>
-            <w:r>
-              <w:rPr>
-                <w:rFonts w:ascii="Arial" w:hAnsi="Arial" w:cs="Arial"/>
-                <w:bCs/>
-                <w:sz w:val="24"/>
-                <w:szCs w:val="24"/>
-              </w:rPr>
-              <w:t>kNN</w:t>
-            </w:r>
-            <w:proofErr w:type="spellEnd"/>
+              <w:t>Zusammenfassen in ein Projektordner</w:t>
+            </w:r>
           </w:p>
         </w:tc>
         <w:tc>
@@ -464,7 +465,7 @@
                 <w:sz w:val="24"/>
                 <w:szCs w:val="24"/>
               </w:rPr>
-              <w:t>8.12.23 – 9.12.23</w:t>
+              <w:t>6.12.23</w:t>
             </w:r>
           </w:p>
         </w:tc>
@@ -477,19 +478,17 @@
               <w:spacing w:line="360" w:lineRule="auto"/>
               <w:rPr>
                 <w:rFonts w:ascii="Arial" w:hAnsi="Arial" w:cs="Arial"/>
-                <w:bCs/>
-                <w:sz w:val="24"/>
-                <w:szCs w:val="24"/>
-              </w:rPr>
-            </w:pPr>
-            <w:r>
-              <w:rPr>
-                <w:rFonts w:ascii="Arial" w:hAnsi="Arial" w:cs="Arial"/>
-                <w:bCs/>
-                <w:sz w:val="24"/>
-                <w:szCs w:val="24"/>
-              </w:rPr>
-              <w:t>Reise</w:t>
+                <w:sz w:val="24"/>
+                <w:szCs w:val="24"/>
+              </w:rPr>
+            </w:pPr>
+            <w:r>
+              <w:rPr>
+                <w:rFonts w:ascii="Arial" w:hAnsi="Arial" w:cs="Arial"/>
+                <w:sz w:val="24"/>
+                <w:szCs w:val="24"/>
+              </w:rPr>
+              <w:t>Reise, Victor</w:t>
             </w:r>
           </w:p>
         </w:tc>
@@ -516,7 +515,7 @@
                 <w:sz w:val="24"/>
                 <w:szCs w:val="24"/>
               </w:rPr>
-              <w:t>Auswertung Ergebnisse auf unbekannten Daten (Vergleich)</w:t>
+              <w:t>Auswertung Rechenzeit beider kNN</w:t>
             </w:r>
           </w:p>
         </w:tc>
@@ -593,7 +592,7 @@
                 <w:sz w:val="24"/>
                 <w:szCs w:val="24"/>
               </w:rPr>
-              <w:t>Auswertung auf unterschiedlichen Topologien</w:t>
+              <w:t>Auswertung Ergebnisse auf unbekannten Daten (Vergleich)</w:t>
             </w:r>
           </w:p>
         </w:tc>
@@ -618,7 +617,7 @@
                 <w:sz w:val="24"/>
                 <w:szCs w:val="24"/>
               </w:rPr>
-              <w:t>9.12.23 – 10.12.23</w:t>
+              <w:t>8.12.23 – 9.12.23</w:t>
             </w:r>
           </w:p>
         </w:tc>
@@ -670,7 +669,7 @@
                 <w:sz w:val="24"/>
                 <w:szCs w:val="24"/>
               </w:rPr>
-              <w:t>Trainingszeit</w:t>
+              <w:t>Auswertung auf unterschiedlichen Topologien</w:t>
             </w:r>
           </w:p>
         </w:tc>
@@ -695,7 +694,7 @@
                 <w:sz w:val="24"/>
                 <w:szCs w:val="24"/>
               </w:rPr>
-              <w:t>8.12.23 – 13.12.23</w:t>
+              <w:t>9.12.23 – 10.12.23</w:t>
             </w:r>
           </w:p>
         </w:tc>
@@ -708,17 +707,19 @@
               <w:spacing w:line="360" w:lineRule="auto"/>
               <w:rPr>
                 <w:rFonts w:ascii="Arial" w:hAnsi="Arial" w:cs="Arial"/>
-                <w:sz w:val="24"/>
-                <w:szCs w:val="24"/>
-              </w:rPr>
-            </w:pPr>
-            <w:r>
-              <w:rPr>
-                <w:rFonts w:ascii="Arial" w:hAnsi="Arial" w:cs="Arial"/>
-                <w:sz w:val="24"/>
-                <w:szCs w:val="24"/>
-              </w:rPr>
-              <w:t>Victor</w:t>
+                <w:bCs/>
+                <w:sz w:val="24"/>
+                <w:szCs w:val="24"/>
+              </w:rPr>
+            </w:pPr>
+            <w:r>
+              <w:rPr>
+                <w:rFonts w:ascii="Arial" w:hAnsi="Arial" w:cs="Arial"/>
+                <w:bCs/>
+                <w:sz w:val="24"/>
+                <w:szCs w:val="24"/>
+              </w:rPr>
+              <w:t>Reise</w:t>
             </w:r>
           </w:p>
         </w:tc>
@@ -745,27 +746,7 @@
                 <w:sz w:val="24"/>
                 <w:szCs w:val="24"/>
               </w:rPr>
-              <w:t xml:space="preserve">Plotten der </w:t>
-            </w:r>
-            <w:proofErr w:type="spellStart"/>
-            <w:r>
-              <w:rPr>
-                <w:rFonts w:ascii="Arial" w:hAnsi="Arial" w:cs="Arial"/>
-                <w:bCs/>
-                <w:sz w:val="24"/>
-                <w:szCs w:val="24"/>
-              </w:rPr>
-              <w:t>totalError</w:t>
-            </w:r>
-            <w:proofErr w:type="spellEnd"/>
-            <w:r>
-              <w:rPr>
-                <w:rFonts w:ascii="Arial" w:hAnsi="Arial" w:cs="Arial"/>
-                <w:bCs/>
-                <w:sz w:val="24"/>
-                <w:szCs w:val="24"/>
-              </w:rPr>
-              <w:t xml:space="preserve"> Daten</w:t>
+              <w:t>Trainingszeit</w:t>
             </w:r>
           </w:p>
         </w:tc>
@@ -778,7 +759,6 @@
               <w:spacing w:line="360" w:lineRule="auto"/>
               <w:rPr>
                 <w:rFonts w:ascii="Arial" w:hAnsi="Arial" w:cs="Arial"/>
-                <w:b/>
                 <w:bCs/>
                 <w:sz w:val="24"/>
                 <w:szCs w:val="24"/>
@@ -804,15 +784,13 @@
               <w:spacing w:line="360" w:lineRule="auto"/>
               <w:rPr>
                 <w:rFonts w:ascii="Arial" w:hAnsi="Arial" w:cs="Arial"/>
-                <w:bCs/>
-                <w:sz w:val="24"/>
-                <w:szCs w:val="24"/>
-              </w:rPr>
-            </w:pPr>
-            <w:r>
-              <w:rPr>
-                <w:rFonts w:ascii="Arial" w:hAnsi="Arial" w:cs="Arial"/>
-                <w:bCs/>
+                <w:sz w:val="24"/>
+                <w:szCs w:val="24"/>
+              </w:rPr>
+            </w:pPr>
+            <w:r>
+              <w:rPr>
+                <w:rFonts w:ascii="Arial" w:hAnsi="Arial" w:cs="Arial"/>
                 <w:sz w:val="24"/>
                 <w:szCs w:val="24"/>
               </w:rPr>
@@ -843,39 +821,86 @@
                 <w:sz w:val="24"/>
                 <w:szCs w:val="24"/>
               </w:rPr>
-              <w:t xml:space="preserve">Verhalten unter unterschiedlichen </w:t>
-            </w:r>
-            <w:proofErr w:type="spellStart"/>
-            <w:r>
-              <w:rPr>
-                <w:rFonts w:ascii="Arial" w:hAnsi="Arial" w:cs="Arial"/>
-                <w:bCs/>
-                <w:sz w:val="24"/>
-                <w:szCs w:val="24"/>
-              </w:rPr>
-              <w:t>learning</w:t>
-            </w:r>
-            <w:proofErr w:type="spellEnd"/>
-            <w:r>
-              <w:rPr>
-                <w:rFonts w:ascii="Arial" w:hAnsi="Arial" w:cs="Arial"/>
-                <w:bCs/>
-                <w:sz w:val="24"/>
-                <w:szCs w:val="24"/>
-              </w:rPr>
-              <w:t xml:space="preserve"> </w:t>
-            </w:r>
-            <w:proofErr w:type="spellStart"/>
-            <w:r>
-              <w:rPr>
-                <w:rFonts w:ascii="Arial" w:hAnsi="Arial" w:cs="Arial"/>
-                <w:bCs/>
-                <w:sz w:val="24"/>
-                <w:szCs w:val="24"/>
-              </w:rPr>
-              <w:t>rates</w:t>
-            </w:r>
-            <w:proofErr w:type="spellEnd"/>
+              <w:t>Plotten der totalError Daten</w:t>
+            </w:r>
+          </w:p>
+        </w:tc>
+        <w:tc>
+          <w:tcPr>
+            <w:tcW w:w="2746" w:type="dxa"/>
+          </w:tcPr>
+          <w:p>
+            <w:pPr>
+              <w:spacing w:line="360" w:lineRule="auto"/>
+              <w:rPr>
+                <w:rFonts w:ascii="Arial" w:hAnsi="Arial" w:cs="Arial"/>
+                <w:b/>
+                <w:bCs/>
+                <w:sz w:val="24"/>
+                <w:szCs w:val="24"/>
+              </w:rPr>
+            </w:pPr>
+            <w:r>
+              <w:rPr>
+                <w:rFonts w:ascii="Arial" w:hAnsi="Arial" w:cs="Arial"/>
+                <w:bCs/>
+                <w:sz w:val="24"/>
+                <w:szCs w:val="24"/>
+              </w:rPr>
+              <w:t>8.12.23 – 13.12.23</w:t>
+            </w:r>
+          </w:p>
+        </w:tc>
+        <w:tc>
+          <w:tcPr>
+            <w:tcW w:w="1977" w:type="dxa"/>
+          </w:tcPr>
+          <w:p>
+            <w:pPr>
+              <w:spacing w:line="360" w:lineRule="auto"/>
+              <w:rPr>
+                <w:rFonts w:ascii="Arial" w:hAnsi="Arial" w:cs="Arial"/>
+                <w:bCs/>
+                <w:sz w:val="24"/>
+                <w:szCs w:val="24"/>
+              </w:rPr>
+            </w:pPr>
+            <w:r>
+              <w:rPr>
+                <w:rFonts w:ascii="Arial" w:hAnsi="Arial" w:cs="Arial"/>
+                <w:bCs/>
+                <w:sz w:val="24"/>
+                <w:szCs w:val="24"/>
+              </w:rPr>
+              <w:t>Victor</w:t>
+            </w:r>
+          </w:p>
+        </w:tc>
+      </w:tr>
+      <w:tr>
+        <w:tc>
+          <w:tcPr>
+            <w:tcW w:w="4337" w:type="dxa"/>
+          </w:tcPr>
+          <w:p>
+            <w:pPr>
+              <w:spacing w:line="360" w:lineRule="auto"/>
+              <w:rPr>
+                <w:rFonts w:ascii="Arial" w:hAnsi="Arial" w:cs="Arial"/>
+                <w:bCs/>
+                <w:sz w:val="24"/>
+                <w:szCs w:val="24"/>
+              </w:rPr>
+            </w:pPr>
+            <w:r>
+              <w:rPr>
+                <w:rFonts w:ascii="Arial" w:hAnsi="Arial" w:cs="Arial"/>
+                <w:bCs/>
+                <w:sz w:val="24"/>
+                <w:szCs w:val="24"/>
+              </w:rPr>
+              <w:t>Verhalten unter unterschiedlichen learning rates</w:t>
+            </w:r>
           </w:p>
         </w:tc>
         <w:tc>

</xml_diff>

<commit_message>
main class, renamed all classes, minor storage optimization, 3 new training data. READY FOR MERGE
</commit_message>
<xml_diff>
--- a/Projektplan.docx
+++ b/Projektplan.docx
@@ -390,7 +390,23 @@
                 <w:sz w:val="24"/>
                 <w:szCs w:val="24"/>
               </w:rPr>
-              <w:t>30.11.23 – 6.12.23</w:t>
+              <w:t xml:space="preserve">30.11.23 – </w:t>
+            </w:r>
+            <w:r>
+              <w:rPr>
+                <w:rFonts w:ascii="Arial" w:hAnsi="Arial" w:cs="Arial"/>
+                <w:sz w:val="24"/>
+                <w:szCs w:val="24"/>
+              </w:rPr>
+              <w:t>7</w:t>
+            </w:r>
+            <w:r>
+              <w:rPr>
+                <w:rFonts w:ascii="Arial" w:hAnsi="Arial" w:cs="Arial"/>
+                <w:sz w:val="24"/>
+                <w:szCs w:val="24"/>
+              </w:rPr>
+              <w:t>.12.23</w:t>
             </w:r>
           </w:p>
         </w:tc>

</xml_diff>